<commit_message>
Update protocols and CRF
</commit_message>
<xml_diff>
--- a/protocols/Common_across_UK/WebsitePrivacyStatement_OxfordTemplate_Clean_V1.0.docx
+++ b/protocols/Common_across_UK/WebsitePrivacyStatement_OxfordTemplate_Clean_V1.0.docx
@@ -1,6 +1,6 @@
 
 <file path=word/document.xml><?xml version="1.0" encoding="utf-8"?>
-<w:document xmlns:wpc="http://schemas.microsoft.com/office/word/2010/wordprocessingCanvas" xmlns:cx="http://schemas.microsoft.com/office/drawing/2014/chartex" xmlns:cx1="http://schemas.microsoft.com/office/drawing/2015/9/8/chartex" xmlns:cx2="http://schemas.microsoft.com/office/drawing/2015/10/21/chartex" xmlns:cx3="http://schemas.microsoft.com/office/drawing/2016/5/9/chartex" xmlns:cx4="http://schemas.microsoft.com/office/drawing/2016/5/10/chartex" xmlns:cx5="http://schemas.microsoft.com/office/drawing/2016/5/11/chartex" xmlns:cx6="http://schemas.microsoft.com/office/drawing/2016/5/12/chartex" xmlns:cx7="http://schemas.microsoft.com/office/drawing/2016/5/13/chartex" xmlns:cx8="http://schemas.microsoft.com/office/drawing/2016/5/14/chartex" xmlns:mc="http://schemas.openxmlformats.org/markup-compatibility/2006" xmlns:aink="http://schemas.microsoft.com/office/drawing/2016/ink" xmlns:am3d="http://schemas.microsoft.com/office/drawing/2017/model3d" xmlns:o="urn:schemas-microsoft-com:office:office" xmlns:r="http://schemas.openxmlformats.org/officeDocument/2006/relationships" xmlns:m="http://schemas.openxmlformats.org/officeDocument/2006/math" xmlns:v="urn:schemas-microsoft-com:vml" xmlns:wp14="http://schemas.microsoft.com/office/word/2010/wordprocessingDrawing" xmlns:wp="http://schemas.openxmlformats.org/drawingml/2006/wordprocessingDrawing" xmlns:w10="urn:schemas-microsoft-com:office:word" xmlns:w="http://schemas.openxmlformats.org/wordprocessingml/2006/main" xmlns:w14="http://schemas.microsoft.com/office/word/2010/wordml" xmlns:w15="http://schemas.microsoft.com/office/word/2012/wordml" xmlns:w16cid="http://schemas.microsoft.com/office/word/2016/wordml/cid" xmlns:w16se="http://schemas.microsoft.com/office/word/2015/wordml/symex" xmlns:wpg="http://schemas.microsoft.com/office/word/2010/wordprocessingGroup" xmlns:wpi="http://schemas.microsoft.com/office/word/2010/wordprocessingInk" xmlns:wne="http://schemas.microsoft.com/office/word/2006/wordml" xmlns:wps="http://schemas.microsoft.com/office/word/2010/wordprocessingShape" mc:Ignorable="w14 w15 w16se w16cid wp14">
+<w:document xmlns:wpc="http://schemas.microsoft.com/office/word/2010/wordprocessingCanvas" xmlns:cx="http://schemas.microsoft.com/office/drawing/2014/chartex" xmlns:cx1="http://schemas.microsoft.com/office/drawing/2015/9/8/chartex" xmlns:cx2="http://schemas.microsoft.com/office/drawing/2015/10/21/chartex" xmlns:cx3="http://schemas.microsoft.com/office/drawing/2016/5/9/chartex" xmlns:cx4="http://schemas.microsoft.com/office/drawing/2016/5/10/chartex" xmlns:cx5="http://schemas.microsoft.com/office/drawing/2016/5/11/chartex" xmlns:cx6="http://schemas.microsoft.com/office/drawing/2016/5/12/chartex" xmlns:cx7="http://schemas.microsoft.com/office/drawing/2016/5/13/chartex" xmlns:cx8="http://schemas.microsoft.com/office/drawing/2016/5/14/chartex" xmlns:mc="http://schemas.openxmlformats.org/markup-compatibility/2006" xmlns:aink="http://schemas.microsoft.com/office/drawing/2016/ink" xmlns:am3d="http://schemas.microsoft.com/office/drawing/2017/model3d" xmlns:o="urn:schemas-microsoft-com:office:office" xmlns:r="http://schemas.openxmlformats.org/officeDocument/2006/relationships" xmlns:m="http://schemas.openxmlformats.org/officeDocument/2006/math" xmlns:v="urn:schemas-microsoft-com:vml" xmlns:wp14="http://schemas.microsoft.com/office/word/2010/wordprocessingDrawing" xmlns:wp="http://schemas.openxmlformats.org/drawingml/2006/wordprocessingDrawing" xmlns:w10="urn:schemas-microsoft-com:office:word" xmlns:w="http://schemas.openxmlformats.org/wordprocessingml/2006/main" xmlns:w14="http://schemas.microsoft.com/office/word/2010/wordml" xmlns:w15="http://schemas.microsoft.com/office/word/2012/wordml" xmlns:w16cex="http://schemas.microsoft.com/office/word/2018/wordml/cex" xmlns:w16cid="http://schemas.microsoft.com/office/word/2016/wordml/cid" xmlns:w16="http://schemas.microsoft.com/office/word/2018/wordml" xmlns:w16se="http://schemas.microsoft.com/office/word/2015/wordml/symex" xmlns:wpg="http://schemas.microsoft.com/office/word/2010/wordprocessingGroup" xmlns:wpi="http://schemas.microsoft.com/office/word/2010/wordprocessingInk" xmlns:wne="http://schemas.microsoft.com/office/word/2006/wordml" xmlns:wps="http://schemas.microsoft.com/office/word/2010/wordprocessingShape" mc:Ignorable="w14 w15 w16se w16cid w16 w16cex wp14">
   <w:body>
     <w:p>
       <w:pPr>
@@ -74,10 +74,21 @@
         <w:t xml:space="preserve">CCP-UK collects medical information about patients from NHS Trusts across the UK. This data will be used for the purposes of the CCP-UK study, which has received full approval from a research Ethics Committee </w:t>
       </w:r>
       <w:r>
-        <w:t>(13/SC/0149, Oxford C Research Ethics Committee).</w:t>
+        <w:t>(13/SC/0149, Oxford C Research Ethics Committee)</w:t>
       </w:r>
       <w:r>
         <w:t xml:space="preserve"> </w:t>
+      </w:r>
+      <w:r>
+        <w:t xml:space="preserve">and by the Scotland </w:t>
+      </w:r>
+      <w:proofErr w:type="gramStart"/>
+      <w:r>
+        <w:t>A</w:t>
+      </w:r>
+      <w:proofErr w:type="gramEnd"/>
+      <w:r>
+        <w:t xml:space="preserve"> Research Ethics Committee (reference 20/SS/0028). </w:t>
       </w:r>
       <w:r>
         <w:t xml:space="preserve">The CCP-UK data will be stored </w:t>
@@ -225,16 +236,16 @@
       <w:r>
         <w:t xml:space="preserve">Data sharing with other research projects looking at COVID-19 – These research projects will be linked to the CCP-UK study, but have their own approvals in place. Details on those projects can be found here </w:t>
       </w:r>
-      <w:commentRangeStart w:id="0"/>
-      <w:r>
-        <w:t>&lt;weblink&gt;.</w:t>
-      </w:r>
-      <w:commentRangeEnd w:id="0"/>
-      <w:r>
-        <w:rPr>
-          <w:rStyle w:val="CommentReference"/>
-        </w:rPr>
-        <w:commentReference w:id="0"/>
+      <w:hyperlink r:id="rId8" w:history="1">
+        <w:r>
+          <w:rPr>
+            <w:rStyle w:val="Hyperlink"/>
+          </w:rPr>
+          <w:t>https://isaric4c.net/sample_access/</w:t>
+        </w:r>
+      </w:hyperlink>
+      <w:r>
+        <w:t xml:space="preserve"> </w:t>
       </w:r>
     </w:p>
     <w:p>
@@ -247,19 +258,40 @@
     </w:p>
     <w:p>
       <w:pPr>
-        <w:pStyle w:val="NormalWeb"/>
+        <w:rPr>
+          <w:rFonts w:asciiTheme="majorHAnsi" w:eastAsia="Times New Roman" w:hAnsiTheme="majorHAnsi" w:cs="Times New Roman"/>
+          <w:b/>
+          <w:sz w:val="24"/>
+          <w:szCs w:val="24"/>
+          <w:u w:val="single"/>
+          <w:lang w:eastAsia="en-GB"/>
+        </w:rPr>
+      </w:pPr>
+      <w:r>
         <w:rPr>
           <w:rFonts w:asciiTheme="majorHAnsi" w:hAnsiTheme="majorHAnsi"/>
           <w:b/>
           <w:u w:val="single"/>
         </w:rPr>
-      </w:pPr>
-      <w:r>
+        <w:br w:type="page"/>
+      </w:r>
+    </w:p>
+    <w:p>
+      <w:pPr>
+        <w:pStyle w:val="NormalWeb"/>
         <w:rPr>
           <w:rFonts w:asciiTheme="majorHAnsi" w:hAnsiTheme="majorHAnsi"/>
           <w:b/>
           <w:u w:val="single"/>
         </w:rPr>
+      </w:pPr>
+      <w:r>
+        <w:rPr>
+          <w:rFonts w:asciiTheme="majorHAnsi" w:hAnsiTheme="majorHAnsi"/>
+          <w:b/>
+          <w:u w:val="single"/>
+        </w:rPr>
+        <w:lastRenderedPageBreak/>
         <w:t>How does The University of Oxford use and protect my data?</w:t>
       </w:r>
     </w:p>
@@ -274,7 +306,6 @@
         <w:rPr>
           <w:rFonts w:asciiTheme="majorHAnsi" w:hAnsiTheme="majorHAnsi"/>
         </w:rPr>
-        <w:lastRenderedPageBreak/>
         <w:t>Research is a task that we perform in the public interest. The University of Oxford, as sponsor, is the data controller. This means that we, as University of Oxford researchers, are responsible for looking after your information and using it properly. We will use the minimum personally-identifiable information possible.</w:t>
       </w:r>
     </w:p>
@@ -646,15 +677,7 @@
         <w:t>th</w:t>
       </w:r>
       <w:r>
-        <w:t xml:space="preserve"> September 2020, CCP-UK will </w:t>
-      </w:r>
-      <w:proofErr w:type="gramStart"/>
-      <w:r>
-        <w:t>submit an application</w:t>
-      </w:r>
-      <w:proofErr w:type="gramEnd"/>
-      <w:r>
-        <w:t xml:space="preserve"> to the Confidentiality Advisory Group (CAG) for a Section 251 approval. If this is approved, processing and dissemination of confidential information will continue.</w:t>
+        <w:t xml:space="preserve"> September 2020, CCP-UK will submit an application to the Confidentiality Advisory Group (CAG) for a Section 251 approval. If this is approved, processing and dissemination of confidential information will continue.</w:t>
       </w:r>
       <w:r>
         <w:rPr>
@@ -795,7 +818,14 @@
         <w:rPr>
           <w:rFonts w:asciiTheme="majorHAnsi" w:hAnsiTheme="majorHAnsi"/>
         </w:rPr>
-        <w:t xml:space="preserve">by Arden and GEM Commissioning Support Unit (CSU) in a secure environment called a Safe Haven. </w:t>
+        <w:t xml:space="preserve">by Arden and GEM Commissioning Support Unit (CSU) in a </w:t>
+      </w:r>
+      <w:r>
+        <w:rPr>
+          <w:rFonts w:asciiTheme="majorHAnsi" w:hAnsiTheme="majorHAnsi"/>
+        </w:rPr>
+        <w:lastRenderedPageBreak/>
+        <w:t xml:space="preserve">secure environment called a Safe Haven. </w:t>
       </w:r>
       <w:r>
         <w:rPr>
@@ -837,14 +867,7 @@
         <w:rPr>
           <w:rFonts w:asciiTheme="majorHAnsi" w:hAnsiTheme="majorHAnsi"/>
         </w:rPr>
-        <w:t xml:space="preserve">identifiers will be removed. Importantly, whilst the </w:t>
-      </w:r>
-      <w:r>
-        <w:rPr>
-          <w:rFonts w:asciiTheme="majorHAnsi" w:hAnsiTheme="majorHAnsi"/>
-        </w:rPr>
-        <w:lastRenderedPageBreak/>
-        <w:t xml:space="preserve">information received is specific to each trial participant, no individual person will be identifiable in any publication arising from this work. </w:t>
+        <w:t xml:space="preserve">identifiers will be removed. Importantly, whilst the information received is specific to each trial participant, no individual person will be identifiable in any publication arising from this work. </w:t>
       </w:r>
       <w:r>
         <w:rPr>
@@ -1210,41 +1233,33 @@
         <w:rPr>
           <w:rFonts w:asciiTheme="majorHAnsi" w:hAnsiTheme="majorHAnsi" w:cstheme="majorHAnsi"/>
         </w:rPr>
-        <w:t xml:space="preserve">Data protection regulation provides you with control over your personal data and how it is </w:t>
-      </w:r>
-      <w:bookmarkStart w:id="1" w:name="_GoBack"/>
-      <w:bookmarkEnd w:id="1"/>
+        <w:t>Data protection regulation provides you with control over your personal data and how it is used. When your information</w:t>
+      </w:r>
       <w:r>
         <w:rPr>
           <w:rFonts w:asciiTheme="majorHAnsi" w:hAnsiTheme="majorHAnsi" w:cstheme="majorHAnsi"/>
         </w:rPr>
-        <w:t>used. When your information</w:t>
+        <w:t xml:space="preserve"> is</w:t>
       </w:r>
       <w:r>
         <w:rPr>
           <w:rFonts w:asciiTheme="majorHAnsi" w:hAnsiTheme="majorHAnsi" w:cstheme="majorHAnsi"/>
         </w:rPr>
-        <w:t xml:space="preserve"> is</w:t>
+        <w:t xml:space="preserve"> being used in research, however, some of those rights may be limited in order for the research to be reliable and accurate.</w:t>
       </w:r>
       <w:r>
         <w:rPr>
           <w:rFonts w:asciiTheme="majorHAnsi" w:hAnsiTheme="majorHAnsi" w:cstheme="majorHAnsi"/>
         </w:rPr>
-        <w:t xml:space="preserve"> being used in research, however, some of those rights may be limited in order for the research to be reliable and accurate.</w:t>
+        <w:t xml:space="preserve"> </w:t>
       </w:r>
       <w:r>
         <w:rPr>
           <w:rFonts w:asciiTheme="majorHAnsi" w:hAnsiTheme="majorHAnsi" w:cstheme="majorHAnsi"/>
         </w:rPr>
-        <w:t xml:space="preserve"> </w:t>
-      </w:r>
-      <w:r>
-        <w:rPr>
-          <w:rFonts w:asciiTheme="majorHAnsi" w:hAnsiTheme="majorHAnsi" w:cstheme="majorHAnsi"/>
-        </w:rPr>
         <w:t xml:space="preserve">Further information about your rights with respect to your personal data is available at </w:t>
       </w:r>
-      <w:hyperlink r:id="rId11" w:history="1">
+      <w:hyperlink r:id="rId9" w:history="1">
         <w:r>
           <w:rPr>
             <w:rStyle w:val="Hyperlink"/>
@@ -1271,7 +1286,7 @@
         </w:rPr>
         <w:t xml:space="preserve">  The University’s data protection officer can be reached at </w:t>
       </w:r>
-      <w:hyperlink r:id="rId12" w:history="1">
+      <w:hyperlink r:id="rId10" w:history="1">
         <w:r>
           <w:rPr>
             <w:rStyle w:val="Hyperlink"/>
@@ -1313,7 +1328,7 @@
         </w:rPr>
         <w:t xml:space="preserve"> or are not happy with the way your data has been handled, please contact the study team using the contact details below.  Alternatively, you can contact the study sponsor on 01865 616480 or </w:t>
       </w:r>
-      <w:hyperlink r:id="rId13" w:history="1">
+      <w:hyperlink r:id="rId11" w:history="1">
         <w:r>
           <w:rPr>
             <w:rStyle w:val="Hyperlink"/>
@@ -1332,7 +1347,7 @@
         </w:rPr>
         <w:t xml:space="preserve">.  You have the right to lodge a complaint with the Information Commissioner’s Office (0303 123 1113 or </w:t>
       </w:r>
-      <w:hyperlink r:id="rId14" w:history="1">
+      <w:hyperlink r:id="rId12" w:history="1">
         <w:r>
           <w:rPr>
             <w:rStyle w:val="Hyperlink"/>
@@ -1377,7 +1392,7 @@
           <w:sz w:val="24"/>
           <w:szCs w:val="24"/>
         </w:rPr>
-        <w:annotationRef/>
+        <w:t/>
       </w:r>
     </w:p>
     <w:p>
@@ -1405,41 +1420,8 @@
 </w:document>
 </file>
 
-<file path=word/comments.xml><?xml version="1.0" encoding="utf-8"?>
-<w:comments xmlns:wpc="http://schemas.microsoft.com/office/word/2010/wordprocessingCanvas" xmlns:cx="http://schemas.microsoft.com/office/drawing/2014/chartex" xmlns:cx1="http://schemas.microsoft.com/office/drawing/2015/9/8/chartex" xmlns:cx2="http://schemas.microsoft.com/office/drawing/2015/10/21/chartex" xmlns:cx3="http://schemas.microsoft.com/office/drawing/2016/5/9/chartex" xmlns:cx4="http://schemas.microsoft.com/office/drawing/2016/5/10/chartex" xmlns:cx5="http://schemas.microsoft.com/office/drawing/2016/5/11/chartex" xmlns:cx6="http://schemas.microsoft.com/office/drawing/2016/5/12/chartex" xmlns:cx7="http://schemas.microsoft.com/office/drawing/2016/5/13/chartex" xmlns:cx8="http://schemas.microsoft.com/office/drawing/2016/5/14/chartex" xmlns:mc="http://schemas.openxmlformats.org/markup-compatibility/2006" xmlns:aink="http://schemas.microsoft.com/office/drawing/2016/ink" xmlns:am3d="http://schemas.microsoft.com/office/drawing/2017/model3d" xmlns:o="urn:schemas-microsoft-com:office:office" xmlns:r="http://schemas.openxmlformats.org/officeDocument/2006/relationships" xmlns:m="http://schemas.openxmlformats.org/officeDocument/2006/math" xmlns:v="urn:schemas-microsoft-com:vml" xmlns:wp14="http://schemas.microsoft.com/office/word/2010/wordprocessingDrawing" xmlns:wp="http://schemas.openxmlformats.org/drawingml/2006/wordprocessingDrawing" xmlns:w10="urn:schemas-microsoft-com:office:word" xmlns:w="http://schemas.openxmlformats.org/wordprocessingml/2006/main" xmlns:w14="http://schemas.microsoft.com/office/word/2010/wordml" xmlns:w15="http://schemas.microsoft.com/office/word/2012/wordml" xmlns:w16cid="http://schemas.microsoft.com/office/word/2016/wordml/cid" xmlns:w16se="http://schemas.microsoft.com/office/word/2015/wordml/symex" xmlns:wpg="http://schemas.microsoft.com/office/word/2010/wordprocessingGroup" xmlns:wpi="http://schemas.microsoft.com/office/word/2010/wordprocessingInk" xmlns:wne="http://schemas.microsoft.com/office/word/2006/wordml" xmlns:wps="http://schemas.microsoft.com/office/word/2010/wordprocessingShape" mc:Ignorable="w14 w15 w16se w16cid wp14">
-  <w:comment w:id="0" w:author="Donohue, Chloe" w:date="2020-05-07T14:08:00Z" w:initials="DC">
-    <w:p>
-      <w:pPr>
-        <w:pStyle w:val="CommentText"/>
-      </w:pPr>
-      <w:r>
-        <w:rPr>
-          <w:rStyle w:val="CommentReference"/>
-        </w:rPr>
-        <w:annotationRef/>
-      </w:r>
-      <w:r>
-        <w:t>No data sharing agreements in place yet but we will need to add a link to these once any are completed.</w:t>
-      </w:r>
-    </w:p>
-  </w:comment>
-</w:comments>
-</file>
-
-<file path=word/commentsExtended.xml><?xml version="1.0" encoding="utf-8"?>
-<w15:commentsEx xmlns:wpc="http://schemas.microsoft.com/office/word/2010/wordprocessingCanvas" xmlns:cx="http://schemas.microsoft.com/office/drawing/2014/chartex" xmlns:cx1="http://schemas.microsoft.com/office/drawing/2015/9/8/chartex" xmlns:cx2="http://schemas.microsoft.com/office/drawing/2015/10/21/chartex" xmlns:cx3="http://schemas.microsoft.com/office/drawing/2016/5/9/chartex" xmlns:cx4="http://schemas.microsoft.com/office/drawing/2016/5/10/chartex" xmlns:cx5="http://schemas.microsoft.com/office/drawing/2016/5/11/chartex" xmlns:cx6="http://schemas.microsoft.com/office/drawing/2016/5/12/chartex" xmlns:cx7="http://schemas.microsoft.com/office/drawing/2016/5/13/chartex" xmlns:cx8="http://schemas.microsoft.com/office/drawing/2016/5/14/chartex" xmlns:mc="http://schemas.openxmlformats.org/markup-compatibility/2006" xmlns:aink="http://schemas.microsoft.com/office/drawing/2016/ink" xmlns:am3d="http://schemas.microsoft.com/office/drawing/2017/model3d" xmlns:o="urn:schemas-microsoft-com:office:office" xmlns:r="http://schemas.openxmlformats.org/officeDocument/2006/relationships" xmlns:m="http://schemas.openxmlformats.org/officeDocument/2006/math" xmlns:v="urn:schemas-microsoft-com:vml" xmlns:wp14="http://schemas.microsoft.com/office/word/2010/wordprocessingDrawing" xmlns:wp="http://schemas.openxmlformats.org/drawingml/2006/wordprocessingDrawing" xmlns:w10="urn:schemas-microsoft-com:office:word" xmlns:w="http://schemas.openxmlformats.org/wordprocessingml/2006/main" xmlns:w14="http://schemas.microsoft.com/office/word/2010/wordml" xmlns:w15="http://schemas.microsoft.com/office/word/2012/wordml" xmlns:w16cid="http://schemas.microsoft.com/office/word/2016/wordml/cid" xmlns:w16se="http://schemas.microsoft.com/office/word/2015/wordml/symex" xmlns:wpg="http://schemas.microsoft.com/office/word/2010/wordprocessingGroup" xmlns:wpi="http://schemas.microsoft.com/office/word/2010/wordprocessingInk" xmlns:wne="http://schemas.microsoft.com/office/word/2006/wordml" xmlns:wps="http://schemas.microsoft.com/office/word/2010/wordprocessingShape" mc:Ignorable="w14 w15 w16se w16cid wp14">
-  <w15:commentEx w15:paraId="2E97B064" w15:done="0"/>
-</w15:commentsEx>
-</file>
-
-<file path=word/commentsIds.xml><?xml version="1.0" encoding="utf-8"?>
-<w16cid:commentsIds xmlns:wpc="http://schemas.microsoft.com/office/word/2010/wordprocessingCanvas" xmlns:cx="http://schemas.microsoft.com/office/drawing/2014/chartex" xmlns:cx1="http://schemas.microsoft.com/office/drawing/2015/9/8/chartex" xmlns:cx2="http://schemas.microsoft.com/office/drawing/2015/10/21/chartex" xmlns:cx3="http://schemas.microsoft.com/office/drawing/2016/5/9/chartex" xmlns:cx4="http://schemas.microsoft.com/office/drawing/2016/5/10/chartex" xmlns:cx5="http://schemas.microsoft.com/office/drawing/2016/5/11/chartex" xmlns:cx6="http://schemas.microsoft.com/office/drawing/2016/5/12/chartex" xmlns:cx7="http://schemas.microsoft.com/office/drawing/2016/5/13/chartex" xmlns:cx8="http://schemas.microsoft.com/office/drawing/2016/5/14/chartex" xmlns:mc="http://schemas.openxmlformats.org/markup-compatibility/2006" xmlns:aink="http://schemas.microsoft.com/office/drawing/2016/ink" xmlns:am3d="http://schemas.microsoft.com/office/drawing/2017/model3d" xmlns:o="urn:schemas-microsoft-com:office:office" xmlns:r="http://schemas.openxmlformats.org/officeDocument/2006/relationships" xmlns:m="http://schemas.openxmlformats.org/officeDocument/2006/math" xmlns:v="urn:schemas-microsoft-com:vml" xmlns:wp14="http://schemas.microsoft.com/office/word/2010/wordprocessingDrawing" xmlns:wp="http://schemas.openxmlformats.org/drawingml/2006/wordprocessingDrawing" xmlns:w10="urn:schemas-microsoft-com:office:word" xmlns:w="http://schemas.openxmlformats.org/wordprocessingml/2006/main" xmlns:w14="http://schemas.microsoft.com/office/word/2010/wordml" xmlns:w15="http://schemas.microsoft.com/office/word/2012/wordml" xmlns:w16cid="http://schemas.microsoft.com/office/word/2016/wordml/cid" xmlns:w16se="http://schemas.microsoft.com/office/word/2015/wordml/symex" xmlns:wpg="http://schemas.microsoft.com/office/word/2010/wordprocessingGroup" xmlns:wpi="http://schemas.microsoft.com/office/word/2010/wordprocessingInk" xmlns:wne="http://schemas.microsoft.com/office/word/2006/wordml" xmlns:wps="http://schemas.microsoft.com/office/word/2010/wordprocessingShape" mc:Ignorable="w14 w15 w16se w16cid wp14">
-  <w16cid:commentId w16cid:paraId="2E97B064" w16cid:durableId="225E94F0"/>
-</w16cid:commentsIds>
-</file>
-
 <file path=word/endnotes.xml><?xml version="1.0" encoding="utf-8"?>
-<w:endnotes xmlns:wpc="http://schemas.microsoft.com/office/word/2010/wordprocessingCanvas" xmlns:cx="http://schemas.microsoft.com/office/drawing/2014/chartex" xmlns:cx1="http://schemas.microsoft.com/office/drawing/2015/9/8/chartex" xmlns:cx2="http://schemas.microsoft.com/office/drawing/2015/10/21/chartex" xmlns:cx3="http://schemas.microsoft.com/office/drawing/2016/5/9/chartex" xmlns:cx4="http://schemas.microsoft.com/office/drawing/2016/5/10/chartex" xmlns:cx5="http://schemas.microsoft.com/office/drawing/2016/5/11/chartex" xmlns:cx6="http://schemas.microsoft.com/office/drawing/2016/5/12/chartex" xmlns:cx7="http://schemas.microsoft.com/office/drawing/2016/5/13/chartex" xmlns:cx8="http://schemas.microsoft.com/office/drawing/2016/5/14/chartex" xmlns:mc="http://schemas.openxmlformats.org/markup-compatibility/2006" xmlns:aink="http://schemas.microsoft.com/office/drawing/2016/ink" xmlns:am3d="http://schemas.microsoft.com/office/drawing/2017/model3d" xmlns:o="urn:schemas-microsoft-com:office:office" xmlns:r="http://schemas.openxmlformats.org/officeDocument/2006/relationships" xmlns:m="http://schemas.openxmlformats.org/officeDocument/2006/math" xmlns:v="urn:schemas-microsoft-com:vml" xmlns:wp14="http://schemas.microsoft.com/office/word/2010/wordprocessingDrawing" xmlns:wp="http://schemas.openxmlformats.org/drawingml/2006/wordprocessingDrawing" xmlns:w10="urn:schemas-microsoft-com:office:word" xmlns:w="http://schemas.openxmlformats.org/wordprocessingml/2006/main" xmlns:w14="http://schemas.microsoft.com/office/word/2010/wordml" xmlns:w15="http://schemas.microsoft.com/office/word/2012/wordml" xmlns:w16cid="http://schemas.microsoft.com/office/word/2016/wordml/cid" xmlns:w16se="http://schemas.microsoft.com/office/word/2015/wordml/symex" xmlns:wpg="http://schemas.microsoft.com/office/word/2010/wordprocessingGroup" xmlns:wpi="http://schemas.microsoft.com/office/word/2010/wordprocessingInk" xmlns:wne="http://schemas.microsoft.com/office/word/2006/wordml" xmlns:wps="http://schemas.microsoft.com/office/word/2010/wordprocessingShape" mc:Ignorable="w14 w15 w16se w16cid wp14">
+<w:endnotes xmlns:wpc="http://schemas.microsoft.com/office/word/2010/wordprocessingCanvas" xmlns:cx="http://schemas.microsoft.com/office/drawing/2014/chartex" xmlns:cx1="http://schemas.microsoft.com/office/drawing/2015/9/8/chartex" xmlns:cx2="http://schemas.microsoft.com/office/drawing/2015/10/21/chartex" xmlns:cx3="http://schemas.microsoft.com/office/drawing/2016/5/9/chartex" xmlns:cx4="http://schemas.microsoft.com/office/drawing/2016/5/10/chartex" xmlns:cx5="http://schemas.microsoft.com/office/drawing/2016/5/11/chartex" xmlns:cx6="http://schemas.microsoft.com/office/drawing/2016/5/12/chartex" xmlns:cx7="http://schemas.microsoft.com/office/drawing/2016/5/13/chartex" xmlns:cx8="http://schemas.microsoft.com/office/drawing/2016/5/14/chartex" xmlns:mc="http://schemas.openxmlformats.org/markup-compatibility/2006" xmlns:aink="http://schemas.microsoft.com/office/drawing/2016/ink" xmlns:am3d="http://schemas.microsoft.com/office/drawing/2017/model3d" xmlns:o="urn:schemas-microsoft-com:office:office" xmlns:r="http://schemas.openxmlformats.org/officeDocument/2006/relationships" xmlns:m="http://schemas.openxmlformats.org/officeDocument/2006/math" xmlns:v="urn:schemas-microsoft-com:vml" xmlns:wp14="http://schemas.microsoft.com/office/word/2010/wordprocessingDrawing" xmlns:wp="http://schemas.openxmlformats.org/drawingml/2006/wordprocessingDrawing" xmlns:w10="urn:schemas-microsoft-com:office:word" xmlns:w="http://schemas.openxmlformats.org/wordprocessingml/2006/main" xmlns:w14="http://schemas.microsoft.com/office/word/2010/wordml" xmlns:w15="http://schemas.microsoft.com/office/word/2012/wordml" xmlns:w16cex="http://schemas.microsoft.com/office/word/2018/wordml/cex" xmlns:w16cid="http://schemas.microsoft.com/office/word/2016/wordml/cid" xmlns:w16="http://schemas.microsoft.com/office/word/2018/wordml" xmlns:w16se="http://schemas.microsoft.com/office/word/2015/wordml/symex" xmlns:wpg="http://schemas.microsoft.com/office/word/2010/wordprocessingGroup" xmlns:wpi="http://schemas.microsoft.com/office/word/2010/wordprocessingInk" xmlns:wne="http://schemas.microsoft.com/office/word/2006/wordml" xmlns:wps="http://schemas.microsoft.com/office/word/2010/wordprocessingShape" mc:Ignorable="w14 w15 w16se w16cid w16 w16cex wp14">
   <w:endnote w:type="separator" w:id="-1">
     <w:p>
       <w:pPr>
@@ -1464,7 +1446,7 @@
 </file>
 
 <file path=word/footnotes.xml><?xml version="1.0" encoding="utf-8"?>
-<w:footnotes xmlns:wpc="http://schemas.microsoft.com/office/word/2010/wordprocessingCanvas" xmlns:cx="http://schemas.microsoft.com/office/drawing/2014/chartex" xmlns:cx1="http://schemas.microsoft.com/office/drawing/2015/9/8/chartex" xmlns:cx2="http://schemas.microsoft.com/office/drawing/2015/10/21/chartex" xmlns:cx3="http://schemas.microsoft.com/office/drawing/2016/5/9/chartex" xmlns:cx4="http://schemas.microsoft.com/office/drawing/2016/5/10/chartex" xmlns:cx5="http://schemas.microsoft.com/office/drawing/2016/5/11/chartex" xmlns:cx6="http://schemas.microsoft.com/office/drawing/2016/5/12/chartex" xmlns:cx7="http://schemas.microsoft.com/office/drawing/2016/5/13/chartex" xmlns:cx8="http://schemas.microsoft.com/office/drawing/2016/5/14/chartex" xmlns:mc="http://schemas.openxmlformats.org/markup-compatibility/2006" xmlns:aink="http://schemas.microsoft.com/office/drawing/2016/ink" xmlns:am3d="http://schemas.microsoft.com/office/drawing/2017/model3d" xmlns:o="urn:schemas-microsoft-com:office:office" xmlns:r="http://schemas.openxmlformats.org/officeDocument/2006/relationships" xmlns:m="http://schemas.openxmlformats.org/officeDocument/2006/math" xmlns:v="urn:schemas-microsoft-com:vml" xmlns:wp14="http://schemas.microsoft.com/office/word/2010/wordprocessingDrawing" xmlns:wp="http://schemas.openxmlformats.org/drawingml/2006/wordprocessingDrawing" xmlns:w10="urn:schemas-microsoft-com:office:word" xmlns:w="http://schemas.openxmlformats.org/wordprocessingml/2006/main" xmlns:w14="http://schemas.microsoft.com/office/word/2010/wordml" xmlns:w15="http://schemas.microsoft.com/office/word/2012/wordml" xmlns:w16cid="http://schemas.microsoft.com/office/word/2016/wordml/cid" xmlns:w16se="http://schemas.microsoft.com/office/word/2015/wordml/symex" xmlns:wpg="http://schemas.microsoft.com/office/word/2010/wordprocessingGroup" xmlns:wpi="http://schemas.microsoft.com/office/word/2010/wordprocessingInk" xmlns:wne="http://schemas.microsoft.com/office/word/2006/wordml" xmlns:wps="http://schemas.microsoft.com/office/word/2010/wordprocessingShape" mc:Ignorable="w14 w15 w16se w16cid wp14">
+<w:footnotes xmlns:wpc="http://schemas.microsoft.com/office/word/2010/wordprocessingCanvas" xmlns:cx="http://schemas.microsoft.com/office/drawing/2014/chartex" xmlns:cx1="http://schemas.microsoft.com/office/drawing/2015/9/8/chartex" xmlns:cx2="http://schemas.microsoft.com/office/drawing/2015/10/21/chartex" xmlns:cx3="http://schemas.microsoft.com/office/drawing/2016/5/9/chartex" xmlns:cx4="http://schemas.microsoft.com/office/drawing/2016/5/10/chartex" xmlns:cx5="http://schemas.microsoft.com/office/drawing/2016/5/11/chartex" xmlns:cx6="http://schemas.microsoft.com/office/drawing/2016/5/12/chartex" xmlns:cx7="http://schemas.microsoft.com/office/drawing/2016/5/13/chartex" xmlns:cx8="http://schemas.microsoft.com/office/drawing/2016/5/14/chartex" xmlns:mc="http://schemas.openxmlformats.org/markup-compatibility/2006" xmlns:aink="http://schemas.microsoft.com/office/drawing/2016/ink" xmlns:am3d="http://schemas.microsoft.com/office/drawing/2017/model3d" xmlns:o="urn:schemas-microsoft-com:office:office" xmlns:r="http://schemas.openxmlformats.org/officeDocument/2006/relationships" xmlns:m="http://schemas.openxmlformats.org/officeDocument/2006/math" xmlns:v="urn:schemas-microsoft-com:vml" xmlns:wp14="http://schemas.microsoft.com/office/word/2010/wordprocessingDrawing" xmlns:wp="http://schemas.openxmlformats.org/drawingml/2006/wordprocessingDrawing" xmlns:w10="urn:schemas-microsoft-com:office:word" xmlns:w="http://schemas.openxmlformats.org/wordprocessingml/2006/main" xmlns:w14="http://schemas.microsoft.com/office/word/2010/wordml" xmlns:w15="http://schemas.microsoft.com/office/word/2012/wordml" xmlns:w16cex="http://schemas.microsoft.com/office/word/2018/wordml/cex" xmlns:w16cid="http://schemas.microsoft.com/office/word/2016/wordml/cid" xmlns:w16="http://schemas.microsoft.com/office/word/2018/wordml" xmlns:w16se="http://schemas.microsoft.com/office/word/2015/wordml/symex" xmlns:wpg="http://schemas.microsoft.com/office/word/2010/wordprocessingGroup" xmlns:wpi="http://schemas.microsoft.com/office/word/2010/wordprocessingInk" xmlns:wne="http://schemas.microsoft.com/office/word/2006/wordml" xmlns:wps="http://schemas.microsoft.com/office/word/2010/wordprocessingShape" mc:Ignorable="w14 w15 w16se w16cid w16 w16cex wp14">
   <w:footnote w:type="separator" w:id="-1">
     <w:p>
       <w:pPr>
@@ -1489,7 +1471,7 @@
 </file>
 
 <file path=word/numbering.xml><?xml version="1.0" encoding="utf-8"?>
-<w:numbering xmlns:wpc="http://schemas.microsoft.com/office/word/2010/wordprocessingCanvas" xmlns:cx="http://schemas.microsoft.com/office/drawing/2014/chartex" xmlns:cx1="http://schemas.microsoft.com/office/drawing/2015/9/8/chartex" xmlns:cx2="http://schemas.microsoft.com/office/drawing/2015/10/21/chartex" xmlns:cx3="http://schemas.microsoft.com/office/drawing/2016/5/9/chartex" xmlns:cx4="http://schemas.microsoft.com/office/drawing/2016/5/10/chartex" xmlns:cx5="http://schemas.microsoft.com/office/drawing/2016/5/11/chartex" xmlns:cx6="http://schemas.microsoft.com/office/drawing/2016/5/12/chartex" xmlns:cx7="http://schemas.microsoft.com/office/drawing/2016/5/13/chartex" xmlns:cx8="http://schemas.microsoft.com/office/drawing/2016/5/14/chartex" xmlns:mc="http://schemas.openxmlformats.org/markup-compatibility/2006" xmlns:aink="http://schemas.microsoft.com/office/drawing/2016/ink" xmlns:am3d="http://schemas.microsoft.com/office/drawing/2017/model3d" xmlns:o="urn:schemas-microsoft-com:office:office" xmlns:r="http://schemas.openxmlformats.org/officeDocument/2006/relationships" xmlns:m="http://schemas.openxmlformats.org/officeDocument/2006/math" xmlns:v="urn:schemas-microsoft-com:vml" xmlns:wp14="http://schemas.microsoft.com/office/word/2010/wordprocessingDrawing" xmlns:wp="http://schemas.openxmlformats.org/drawingml/2006/wordprocessingDrawing" xmlns:w10="urn:schemas-microsoft-com:office:word" xmlns:w="http://schemas.openxmlformats.org/wordprocessingml/2006/main" xmlns:w14="http://schemas.microsoft.com/office/word/2010/wordml" xmlns:w15="http://schemas.microsoft.com/office/word/2012/wordml" xmlns:w16cid="http://schemas.microsoft.com/office/word/2016/wordml/cid" xmlns:w16se="http://schemas.microsoft.com/office/word/2015/wordml/symex" xmlns:wpg="http://schemas.microsoft.com/office/word/2010/wordprocessingGroup" xmlns:wpi="http://schemas.microsoft.com/office/word/2010/wordprocessingInk" xmlns:wne="http://schemas.microsoft.com/office/word/2006/wordml" xmlns:wps="http://schemas.microsoft.com/office/word/2010/wordprocessingShape" mc:Ignorable="w14 w15 w16se w16cid wp14">
+<w:numbering xmlns:wpc="http://schemas.microsoft.com/office/word/2010/wordprocessingCanvas" xmlns:cx="http://schemas.microsoft.com/office/drawing/2014/chartex" xmlns:cx1="http://schemas.microsoft.com/office/drawing/2015/9/8/chartex" xmlns:cx2="http://schemas.microsoft.com/office/drawing/2015/10/21/chartex" xmlns:cx3="http://schemas.microsoft.com/office/drawing/2016/5/9/chartex" xmlns:cx4="http://schemas.microsoft.com/office/drawing/2016/5/10/chartex" xmlns:cx5="http://schemas.microsoft.com/office/drawing/2016/5/11/chartex" xmlns:cx6="http://schemas.microsoft.com/office/drawing/2016/5/12/chartex" xmlns:cx7="http://schemas.microsoft.com/office/drawing/2016/5/13/chartex" xmlns:cx8="http://schemas.microsoft.com/office/drawing/2016/5/14/chartex" xmlns:mc="http://schemas.openxmlformats.org/markup-compatibility/2006" xmlns:aink="http://schemas.microsoft.com/office/drawing/2016/ink" xmlns:am3d="http://schemas.microsoft.com/office/drawing/2017/model3d" xmlns:o="urn:schemas-microsoft-com:office:office" xmlns:r="http://schemas.openxmlformats.org/officeDocument/2006/relationships" xmlns:m="http://schemas.openxmlformats.org/officeDocument/2006/math" xmlns:v="urn:schemas-microsoft-com:vml" xmlns:wp14="http://schemas.microsoft.com/office/word/2010/wordprocessingDrawing" xmlns:wp="http://schemas.openxmlformats.org/drawingml/2006/wordprocessingDrawing" xmlns:w10="urn:schemas-microsoft-com:office:word" xmlns:w="http://schemas.openxmlformats.org/wordprocessingml/2006/main" xmlns:w14="http://schemas.microsoft.com/office/word/2010/wordml" xmlns:w15="http://schemas.microsoft.com/office/word/2012/wordml" xmlns:w16cex="http://schemas.microsoft.com/office/word/2018/wordml/cex" xmlns:w16cid="http://schemas.microsoft.com/office/word/2016/wordml/cid" xmlns:w16="http://schemas.microsoft.com/office/word/2018/wordml" xmlns:w16se="http://schemas.microsoft.com/office/word/2015/wordml/symex" xmlns:wpg="http://schemas.microsoft.com/office/word/2010/wordprocessingGroup" xmlns:wpi="http://schemas.microsoft.com/office/word/2010/wordprocessingInk" xmlns:wne="http://schemas.microsoft.com/office/word/2006/wordml" xmlns:wps="http://schemas.microsoft.com/office/word/2010/wordprocessingShape" mc:Ignorable="w14 w15 w16se w16cid w16 w16cex wp14">
   <w:abstractNum w:abstractNumId="0" w15:restartNumberingAfterBreak="0">
     <w:nsid w:val="024E0A9D"/>
     <w:multiLevelType w:val="multilevel"/>
@@ -2145,16 +2127,8 @@
 </w:numbering>
 </file>
 
-<file path=word/people.xml><?xml version="1.0" encoding="utf-8"?>
-<w15:people xmlns:wpc="http://schemas.microsoft.com/office/word/2010/wordprocessingCanvas" xmlns:cx="http://schemas.microsoft.com/office/drawing/2014/chartex" xmlns:cx1="http://schemas.microsoft.com/office/drawing/2015/9/8/chartex" xmlns:cx2="http://schemas.microsoft.com/office/drawing/2015/10/21/chartex" xmlns:cx3="http://schemas.microsoft.com/office/drawing/2016/5/9/chartex" xmlns:cx4="http://schemas.microsoft.com/office/drawing/2016/5/10/chartex" xmlns:cx5="http://schemas.microsoft.com/office/drawing/2016/5/11/chartex" xmlns:cx6="http://schemas.microsoft.com/office/drawing/2016/5/12/chartex" xmlns:cx7="http://schemas.microsoft.com/office/drawing/2016/5/13/chartex" xmlns:cx8="http://schemas.microsoft.com/office/drawing/2016/5/14/chartex" xmlns:mc="http://schemas.openxmlformats.org/markup-compatibility/2006" xmlns:aink="http://schemas.microsoft.com/office/drawing/2016/ink" xmlns:am3d="http://schemas.microsoft.com/office/drawing/2017/model3d" xmlns:o="urn:schemas-microsoft-com:office:office" xmlns:r="http://schemas.openxmlformats.org/officeDocument/2006/relationships" xmlns:m="http://schemas.openxmlformats.org/officeDocument/2006/math" xmlns:v="urn:schemas-microsoft-com:vml" xmlns:wp14="http://schemas.microsoft.com/office/word/2010/wordprocessingDrawing" xmlns:wp="http://schemas.openxmlformats.org/drawingml/2006/wordprocessingDrawing" xmlns:w10="urn:schemas-microsoft-com:office:word" xmlns:w="http://schemas.openxmlformats.org/wordprocessingml/2006/main" xmlns:w14="http://schemas.microsoft.com/office/word/2010/wordml" xmlns:w15="http://schemas.microsoft.com/office/word/2012/wordml" xmlns:w16cid="http://schemas.microsoft.com/office/word/2016/wordml/cid" xmlns:w16se="http://schemas.microsoft.com/office/word/2015/wordml/symex" xmlns:wpg="http://schemas.microsoft.com/office/word/2010/wordprocessingGroup" xmlns:wpi="http://schemas.microsoft.com/office/word/2010/wordprocessingInk" xmlns:wne="http://schemas.microsoft.com/office/word/2006/wordml" xmlns:wps="http://schemas.microsoft.com/office/word/2010/wordprocessingShape" mc:Ignorable="w14 w15 w16se w16cid wp14">
-  <w15:person w15:author="Donohue, Chloe">
-    <w15:presenceInfo w15:providerId="AD" w15:userId="S-1-5-21-137024685-2204166116-4157399963-308228"/>
-  </w15:person>
-</w15:people>
-</file>
-
 <file path=word/styles.xml><?xml version="1.0" encoding="utf-8"?>
-<w:styles xmlns:mc="http://schemas.openxmlformats.org/markup-compatibility/2006" xmlns:r="http://schemas.openxmlformats.org/officeDocument/2006/relationships" xmlns:w="http://schemas.openxmlformats.org/wordprocessingml/2006/main" xmlns:w14="http://schemas.microsoft.com/office/word/2010/wordml" xmlns:w15="http://schemas.microsoft.com/office/word/2012/wordml" xmlns:w16cid="http://schemas.microsoft.com/office/word/2016/wordml/cid" xmlns:w16se="http://schemas.microsoft.com/office/word/2015/wordml/symex" mc:Ignorable="w14 w15 w16se w16cid">
+<w:styles xmlns:mc="http://schemas.openxmlformats.org/markup-compatibility/2006" xmlns:r="http://schemas.openxmlformats.org/officeDocument/2006/relationships" xmlns:w="http://schemas.openxmlformats.org/wordprocessingml/2006/main" xmlns:w14="http://schemas.microsoft.com/office/word/2010/wordml" xmlns:w15="http://schemas.microsoft.com/office/word/2012/wordml" xmlns:w16cex="http://schemas.microsoft.com/office/word/2018/wordml/cex" xmlns:w16cid="http://schemas.microsoft.com/office/word/2016/wordml/cid" xmlns:w16="http://schemas.microsoft.com/office/word/2018/wordml" xmlns:w16se="http://schemas.microsoft.com/office/word/2015/wordml/symex" mc:Ignorable="w14 w15 w16se w16cid w16 w16cex">
   <w:docDefaults>
     <w:rPrDefault>
       <w:rPr>
@@ -2170,7 +2144,7 @@
       </w:pPr>
     </w:pPrDefault>
   </w:docDefaults>
-  <w:latentStyles w:defLockedState="0" w:defUIPriority="99" w:defSemiHidden="0" w:defUnhideWhenUsed="0" w:defQFormat="0" w:count="375">
+  <w:latentStyles w:defLockedState="0" w:defUIPriority="99" w:defSemiHidden="0" w:defUnhideWhenUsed="0" w:defQFormat="0" w:count="376">
     <w:lsdException w:name="Normal" w:uiPriority="0" w:qFormat="1"/>
     <w:lsdException w:name="heading 1" w:uiPriority="9" w:qFormat="1"/>
     <w:lsdException w:name="heading 2" w:semiHidden="1" w:uiPriority="9" w:unhideWhenUsed="1" w:qFormat="1"/>
@@ -2276,7 +2250,6 @@
     <w:lsdException w:name="HTML Sample" w:semiHidden="1" w:unhideWhenUsed="1"/>
     <w:lsdException w:name="HTML Typewriter" w:semiHidden="1" w:unhideWhenUsed="1"/>
     <w:lsdException w:name="HTML Variable" w:semiHidden="1" w:unhideWhenUsed="1"/>
-    <w:lsdException w:name="Normal Table" w:semiHidden="1" w:unhideWhenUsed="1"/>
     <w:lsdException w:name="annotation subject" w:semiHidden="1" w:unhideWhenUsed="1"/>
     <w:lsdException w:name="No List" w:semiHidden="1" w:unhideWhenUsed="1"/>
     <w:lsdException w:name="Outline List 1" w:semiHidden="1" w:unhideWhenUsed="1"/>
@@ -2323,10 +2296,8 @@
     <w:lsdException w:name="Table Subtle 2" w:semiHidden="1" w:unhideWhenUsed="1"/>
     <w:lsdException w:name="Table Web 1" w:semiHidden="1" w:unhideWhenUsed="1"/>
     <w:lsdException w:name="Table Web 2" w:semiHidden="1" w:unhideWhenUsed="1"/>
-    <w:lsdException w:name="Table Web 3" w:semiHidden="1" w:unhideWhenUsed="1"/>
     <w:lsdException w:name="Balloon Text" w:semiHidden="1" w:unhideWhenUsed="1"/>
     <w:lsdException w:name="Table Grid" w:uiPriority="39"/>
-    <w:lsdException w:name="Table Theme" w:semiHidden="1" w:unhideWhenUsed="1"/>
     <w:lsdException w:name="Placeholder Text" w:semiHidden="1"/>
     <w:lsdException w:name="No Spacing" w:uiPriority="1" w:qFormat="1"/>
     <w:lsdException w:name="Light Shading" w:uiPriority="60"/>
@@ -2546,6 +2517,7 @@
     <w:lsdException w:name="Smart Hyperlink" w:semiHidden="1" w:unhideWhenUsed="1"/>
     <w:lsdException w:name="Hashtag" w:semiHidden="1" w:unhideWhenUsed="1"/>
     <w:lsdException w:name="Unresolved Mention" w:semiHidden="1" w:unhideWhenUsed="1"/>
+    <w:lsdException w:name="Smart Link" w:semiHidden="1" w:unhideWhenUsed="1"/>
   </w:latentStyles>
   <w:style w:type="paragraph" w:default="1" w:styleId="Normal">
     <w:name w:val="Normal"/>

</xml_diff>